<commit_message>
Changes to Aanpassingen Applicatie n.a.v testbevindingen
</commit_message>
<xml_diff>
--- a/Periode 12 Kerntaak 1,2,3/KT2/KT2.5/KT2.5.12 Aanpassingen aan de appplicatie n.a.v testbevindingen/Aanpassingen applicatie n.a.v testbevindingen v1.1.0.docx
+++ b/Periode 12 Kerntaak 1,2,3/KT2/KT2.5/KT2.5.12 Aanpassingen aan de appplicatie n.a.v testbevindingen/Aanpassingen applicatie n.a.v testbevindingen v1.1.0.docx
@@ -15,8 +15,33 @@
           <w:sz w:val="72"/>
           <w:szCs w:val="72"/>
         </w:rPr>
-        <w:t>Aanpassingen applicatie n.a.v testbevindigen</w:t>
-      </w:r>
+        <w:t xml:space="preserve">Aanpassingen applicatie </w:t>
+      </w:r>
+      <w:proofErr w:type="spellStart"/>
+      <w:r>
+        <w:rPr>
+          <w:sz w:val="72"/>
+          <w:szCs w:val="72"/>
+        </w:rPr>
+        <w:t>n.a.v</w:t>
+      </w:r>
+      <w:proofErr w:type="spellEnd"/>
+      <w:r>
+        <w:rPr>
+          <w:sz w:val="72"/>
+          <w:szCs w:val="72"/>
+        </w:rPr>
+        <w:t xml:space="preserve"> </w:t>
+      </w:r>
+      <w:proofErr w:type="spellStart"/>
+      <w:r>
+        <w:rPr>
+          <w:sz w:val="72"/>
+          <w:szCs w:val="72"/>
+        </w:rPr>
+        <w:t>testbevindigen</w:t>
+      </w:r>
+      <w:proofErr w:type="spellEnd"/>
     </w:p>
     <w:p>
       <w:pPr>
@@ -262,7 +287,7 @@
           <w:r>
             <w:fldChar w:fldCharType="separate"/>
           </w:r>
-          <w:hyperlink w:anchor="_Toc514974024" w:history="1">
+          <w:hyperlink w:anchor="_Toc515993490" w:history="1">
             <w:r>
               <w:rPr>
                 <w:rStyle w:val="Hyperlink"/>
@@ -289,7 +314,7 @@
                 <w:noProof/>
                 <w:webHidden/>
               </w:rPr>
-              <w:instrText xml:space="preserve"> PAGEREF _Toc514974024 \h </w:instrText>
+              <w:instrText xml:space="preserve"> PAGEREF _Toc515993490 \h </w:instrText>
             </w:r>
             <w:r>
               <w:rPr>
@@ -332,7 +357,7 @@
               <w:lang w:eastAsia="nl-NL"/>
             </w:rPr>
           </w:pPr>
-          <w:hyperlink w:anchor="_Toc514974025" w:history="1">
+          <w:hyperlink w:anchor="_Toc515993491" w:history="1">
             <w:r>
               <w:rPr>
                 <w:rStyle w:val="Hyperlink"/>
@@ -359,7 +384,7 @@
                 <w:noProof/>
                 <w:webHidden/>
               </w:rPr>
-              <w:instrText xml:space="preserve"> PAGEREF _Toc514974025 \h </w:instrText>
+              <w:instrText xml:space="preserve"> PAGEREF _Toc515993491 \h </w:instrText>
             </w:r>
             <w:r>
               <w:rPr>
@@ -402,7 +427,7 @@
               <w:lang w:eastAsia="nl-NL"/>
             </w:rPr>
           </w:pPr>
-          <w:hyperlink w:anchor="_Toc514974026" w:history="1">
+          <w:hyperlink w:anchor="_Toc515993492" w:history="1">
             <w:r>
               <w:rPr>
                 <w:rStyle w:val="Hyperlink"/>
@@ -430,7 +455,7 @@
                 <w:noProof/>
                 <w:webHidden/>
               </w:rPr>
-              <w:instrText xml:space="preserve"> PAGEREF _Toc514974026 \h </w:instrText>
+              <w:instrText xml:space="preserve"> PAGEREF _Toc515993492 \h </w:instrText>
             </w:r>
             <w:r>
               <w:rPr>
@@ -473,7 +498,7 @@
               <w:lang w:eastAsia="nl-NL"/>
             </w:rPr>
           </w:pPr>
-          <w:hyperlink w:anchor="_Toc514974027" w:history="1">
+          <w:hyperlink w:anchor="_Toc515993493" w:history="1">
             <w:r>
               <w:rPr>
                 <w:rStyle w:val="Hyperlink"/>
@@ -501,7 +526,7 @@
                 <w:noProof/>
                 <w:webHidden/>
               </w:rPr>
-              <w:instrText xml:space="preserve"> PAGEREF _Toc514974027 \h </w:instrText>
+              <w:instrText xml:space="preserve"> PAGEREF _Toc515993493 \h </w:instrText>
             </w:r>
             <w:r>
               <w:rPr>
@@ -521,7 +546,7 @@
                 <w:noProof/>
                 <w:webHidden/>
               </w:rPr>
-              <w:t>2</w:t>
+              <w:t>3</w:t>
             </w:r>
             <w:r>
               <w:rPr>
@@ -552,7 +577,10 @@
       </w:pPr>
     </w:p>
     <w:p/>
-    <w:p/>
+    <w:p>
+      <w:bookmarkStart w:id="0" w:name="_GoBack"/>
+      <w:bookmarkEnd w:id="0"/>
+    </w:p>
     <w:p/>
     <w:p/>
     <w:p/>
@@ -579,12 +607,12 @@
       <w:pPr>
         <w:pStyle w:val="Kop1"/>
       </w:pPr>
-      <w:bookmarkStart w:id="0" w:name="_Toc514974024"/>
+      <w:bookmarkStart w:id="1" w:name="_Toc515993490"/>
       <w:r>
         <w:lastRenderedPageBreak/>
         <w:t>Inleiding</w:t>
       </w:r>
-      <w:bookmarkEnd w:id="0"/>
+      <w:bookmarkEnd w:id="1"/>
     </w:p>
     <w:p>
       <w:r>
@@ -598,11 +626,11 @@
       <w:pPr>
         <w:pStyle w:val="Kop1"/>
       </w:pPr>
-      <w:bookmarkStart w:id="1" w:name="_Toc514974025"/>
+      <w:bookmarkStart w:id="2" w:name="_Toc515993491"/>
       <w:r>
         <w:t>Aanpassingen</w:t>
       </w:r>
-      <w:bookmarkEnd w:id="1"/>
+      <w:bookmarkEnd w:id="2"/>
     </w:p>
     <w:p>
       <w:pPr>
@@ -611,14 +639,14 @@
           <w:b/>
         </w:rPr>
       </w:pPr>
-      <w:bookmarkStart w:id="2" w:name="_Toc514974026"/>
+      <w:bookmarkStart w:id="3" w:name="_Toc515993492"/>
       <w:r>
         <w:rPr>
           <w:b/>
         </w:rPr>
         <w:t>Aanpassingen aan de hand van testresultaten van de Technische Test</w:t>
       </w:r>
-      <w:bookmarkEnd w:id="2"/>
+      <w:bookmarkEnd w:id="3"/>
     </w:p>
     <w:p/>
     <w:p>
@@ -631,151 +659,130 @@
         <w:rPr>
           <w:u w:val="single"/>
         </w:rPr>
-        <w:t xml:space="preserve">1. </w:t>
-      </w:r>
+        <w:t>1. Checks toevoegen bij de velden waar het nodig is om te checken op letters en cijfers.</w:t>
+      </w:r>
+    </w:p>
+    <w:p>
+      <w:r>
+        <w:t xml:space="preserve">Om dit probleem op te lossen </w:t>
+      </w:r>
+      <w:r>
+        <w:t>zijn er aanpassingen gedaan aan de view. Hier moest bij elk invulveld dat moest worden gecheckt op letter en of cijfers een stukje html en javascript worden toegevoegd.</w:t>
+      </w:r>
+      <w:r>
+        <w:br/>
+        <w:t xml:space="preserve">Voor het qua html moest er een event worden afgevangen voor wanneer er op en </w:t>
+      </w:r>
+      <w:proofErr w:type="spellStart"/>
+      <w:r>
+        <w:t>key</w:t>
+      </w:r>
+      <w:proofErr w:type="spellEnd"/>
+      <w:r>
+        <w:t xml:space="preserve"> wordt geklikt in de input. Hieruit kon dan worden bekeken welke </w:t>
+      </w:r>
+      <w:proofErr w:type="spellStart"/>
+      <w:r>
+        <w:t>charcode</w:t>
+      </w:r>
+      <w:proofErr w:type="spellEnd"/>
+      <w:r>
+        <w:t xml:space="preserve"> deze </w:t>
+      </w:r>
+      <w:proofErr w:type="spellStart"/>
+      <w:r>
+        <w:t>key</w:t>
+      </w:r>
+      <w:proofErr w:type="spellEnd"/>
+      <w:r>
+        <w:t xml:space="preserve"> had en kon worden gekeken of dit een letter of een cijfer was.</w:t>
+      </w:r>
+    </w:p>
+    <w:p>
       <w:r>
         <w:rPr>
           <w:u w:val="single"/>
         </w:rPr>
-        <w:t>Checks toevoegen bij de velden waar het nodig is om te c</w:t>
-      </w:r>
-      <w:r>
+        <w:br/>
+        <w:t>2. Checks toevoegen bij de velden waar het nodig is om te checken op speciale tekens.</w:t>
+      </w:r>
+    </w:p>
+    <w:p>
+      <w:r>
+        <w:t xml:space="preserve">Om dit probleem op te lossen </w:t>
+      </w:r>
+      <w:r>
+        <w:t>zijn er aanpassingen gedaan aan de view. Hier moest bij elk invulveld dat moest</w:t>
+      </w:r>
+      <w:r>
+        <w:t xml:space="preserve"> worden gecheckt op speciale tekens</w:t>
+      </w:r>
+      <w:r>
+        <w:t xml:space="preserve"> een stukje html en javascript worden toegevoegd.</w:t>
+      </w:r>
+      <w:r>
+        <w:br/>
+        <w:t xml:space="preserve">Voor het qua html moest er een event worden afgevangen voor wanneer er op en </w:t>
+      </w:r>
+      <w:proofErr w:type="spellStart"/>
+      <w:r>
+        <w:t>key</w:t>
+      </w:r>
+      <w:proofErr w:type="spellEnd"/>
+      <w:r>
+        <w:t xml:space="preserve"> wordt geklikt in de input. Hieruit kon dan worden bekeken welke </w:t>
+      </w:r>
+      <w:proofErr w:type="spellStart"/>
+      <w:r>
+        <w:t>charcode</w:t>
+      </w:r>
+      <w:proofErr w:type="spellEnd"/>
+      <w:r>
+        <w:t xml:space="preserve"> deze </w:t>
+      </w:r>
+      <w:proofErr w:type="spellStart"/>
+      <w:r>
+        <w:t>key</w:t>
+      </w:r>
+      <w:proofErr w:type="spellEnd"/>
+      <w:r>
+        <w:t xml:space="preserve"> had en kon wo</w:t>
+      </w:r>
+      <w:r>
+        <w:t>rden gekeken of dit een speciaal teken was.</w:t>
+      </w:r>
+    </w:p>
+    <w:p>
+      <w:pPr>
         <w:rPr>
           <w:u w:val="single"/>
         </w:rPr>
-        <w:t>hecken op letters en cijfers.</w:t>
-      </w:r>
-    </w:p>
-    <w:p>
-      <w:pPr>
+      </w:pPr>
+      <w:r>
         <w:rPr>
           <w:u w:val="single"/>
         </w:rPr>
-      </w:pPr>
-      <w:r>
-        <w:rPr>
-          <w:u w:val="single"/>
-        </w:rPr>
         <w:br/>
-        <w:t xml:space="preserve">2. </w:t>
-      </w:r>
-      <w:r>
-        <w:rPr>
-          <w:u w:val="single"/>
-        </w:rPr>
-        <w:t xml:space="preserve">Checks toevoegen bij de velden waar het nodig is om te </w:t>
-      </w:r>
-      <w:r>
-        <w:rPr>
-          <w:u w:val="single"/>
-        </w:rPr>
-        <w:t>checken op speciale tekens.</w:t>
-      </w:r>
-    </w:p>
-    <w:p>
-      <w:pPr>
-        <w:rPr>
-          <w:u w:val="single"/>
-        </w:rPr>
-      </w:pPr>
-      <w:r>
-        <w:rPr>
-          <w:u w:val="single"/>
-        </w:rPr>
+        <w:t>3. Checks toevoegen bij de velden waar het nodig is om te checken op een correct formaat van de ingevoerde waarde.</w:t>
+      </w:r>
+    </w:p>
+    <w:p>
+      <w:r>
+        <w:t>Om dit probleem op te lossen zijn er aanpassingen gedaan aan de registraties en overzichten controllers. Hier moest bij elke post methode waar mogelijk een waarde aan mee wordt gegeven waar op een correct formaat moet worden gecheckt, een stuk code worden bijgezet dat keek naar het formaat van de waarde. Hieruit kon worden bekeken of deze waarde bij voorbeeld een @ had voor een email.</w:t>
+      </w:r>
+    </w:p>
+    <w:p/>
+    <w:p/>
+    <w:p/>
+    <w:p/>
+    <w:p/>
+    <w:p>
+      <w:r>
         <w:br/>
-        <w:t xml:space="preserve">3. </w:t>
-      </w:r>
-      <w:r>
-        <w:rPr>
-          <w:u w:val="single"/>
-        </w:rPr>
-        <w:t>Checks toevoegen bij de velden waar het nodig is om te checken op een correct formaat van de ingevoerde waarde.</w:t>
-      </w:r>
-    </w:p>
-    <w:p/>
-    <w:p>
-      <w:pPr>
-        <w:rPr>
-          <w:u w:val="single"/>
-        </w:rPr>
-      </w:pPr>
-      <w:r>
-        <w:rPr>
-          <w:u w:val="single"/>
-        </w:rPr>
-        <w:t>1. Limieten toevoegen voor invulvelden.</w:t>
-      </w:r>
-    </w:p>
-    <w:p>
-      <w:r>
-        <w:t>Om dit probleem op te lossen zijn er aanpassingen gedaan aan de views van de website. Hier moest bij elke input een maximale lengte worden ingesteld. Deze lengtes komen overeen met de lengte van de gegevens die in de databases staan. Dit is gedaan om te voorkomen dat er niet langere waardes worden aangemaakt waardoor deze niet in de database kunnen worden opgeslagen.</w:t>
-      </w:r>
-    </w:p>
-    <w:p>
-      <w:pPr>
-        <w:rPr>
-          <w:u w:val="single"/>
-        </w:rPr>
-      </w:pPr>
-      <w:r>
-        <w:rPr>
-          <w:u w:val="single"/>
-        </w:rPr>
-        <w:br/>
-        <w:t>2. Drop-down recht bovenin toevoegen met de opties profiel en uitloggen.</w:t>
-      </w:r>
-    </w:p>
-    <w:p>
-      <w:r>
-        <w:t>Om dit voor elkaar te krijgen moest er bij het navigatie menu een drop-down worden gemaakt die wanneer erop wordt geklikt de opties toont om te navigeren naar de profiel pagina</w:t>
-      </w:r>
-      <w:r>
-        <w:t>. E</w:t>
-      </w:r>
-      <w:r>
-        <w:t>n een optie</w:t>
-      </w:r>
-      <w:r>
-        <w:t xml:space="preserve"> om uit te loggen. Door deze optie kan er sneller worden uitgelogd van de website. Als tekst op de drop-down moest ook de gebruikersnaam worden gezet van de gebruiker die ingelogd is.</w:t>
-      </w:r>
-    </w:p>
-    <w:p>
-      <w:pPr>
-        <w:rPr>
-          <w:u w:val="single"/>
-        </w:rPr>
-      </w:pPr>
-      <w:r>
-        <w:rPr>
-          <w:u w:val="single"/>
-        </w:rPr>
-        <w:br/>
-        <w:t>3. Meldingen toevoegen voor wanneer invulgegevens incorrect zijn.</w:t>
-      </w:r>
-    </w:p>
-    <w:p>
-      <w:r>
-        <w:t>Om dit voor elkaar te krijgen moest er voor elk invulveld waar moet worden gecheckt voor de invulwaardes een element staan met de tekst over wat er verkeer is met de ingevulde waarde. Deze moesten rood worden gemaakt om duidelijk te maken dat er iets fout is gegaan. Wanneer er dan een gebruiker iets fout invult wat niet klopt of helemaal niets invoert moet dit in een controller worden gecheckt en moeten de foutmeldingen worden weergeven. De actie moet dan worden onderbroken zodat er niks fout kan gaan in de applicatie.</w:t>
-      </w:r>
-    </w:p>
-    <w:p>
-      <w:pPr>
-        <w:rPr>
-          <w:u w:val="single"/>
-        </w:rPr>
-      </w:pPr>
-      <w:r>
-        <w:rPr>
-          <w:u w:val="single"/>
-        </w:rPr>
-        <w:t>4. Problemen met filters oplossen bij het filteren op contactpersonen die verbonden zijn met de taken, klanten en partners.</w:t>
-      </w:r>
-    </w:p>
-    <w:p>
-      <w:r>
-        <w:t>Om dit probleem op te lossen moesten er aanpassingen worden gedaan aan de logica bij het ophalen van de contactpersonen die zijn gekoppeld aan taken, klanten en partners. Hier zat een foutje in bij het ophalen van de ids in de koppeltabellen die de tabellen verbind met elkaar. Hierbij werd er door een kleinere lijst geïtereerd met ids van de opgehaalde contactpersonen in plaats van de lijst met taken, klanten en partners.</w:t>
-      </w:r>
-    </w:p>
+      </w:r>
+    </w:p>
+    <w:p/>
+    <w:p/>
     <w:p>
       <w:pPr>
         <w:pStyle w:val="Kop2"/>
@@ -783,7 +790,7 @@
           <w:b/>
         </w:rPr>
       </w:pPr>
-      <w:bookmarkStart w:id="3" w:name="_Toc514974027"/>
+      <w:bookmarkStart w:id="4" w:name="_Toc515993493"/>
       <w:r>
         <w:rPr>
           <w:b/>
@@ -791,7 +798,7 @@
         <w:lastRenderedPageBreak/>
         <w:t>Aanpassingen aan de hand van testresultaten van de Functionele Test</w:t>
       </w:r>
-      <w:bookmarkEnd w:id="3"/>
+      <w:bookmarkEnd w:id="4"/>
     </w:p>
     <w:p/>
     <w:p>
@@ -804,88 +811,113 @@
         <w:rPr>
           <w:u w:val="single"/>
         </w:rPr>
-        <w:t xml:space="preserve">1. </w:t>
-      </w:r>
-      <w:r>
+        <w:t>1. Navigatiemenu aanpassen zodat de naam van de pagina niet wordt getoond zodra het hamburgermenu is geopend.</w:t>
+      </w:r>
+    </w:p>
+    <w:p>
+      <w:r>
+        <w:t xml:space="preserve">Om dit probleem op te lossen zijn er aanpassingen gedaan aan de html en javascript van de navigatiebalk. Hier moest qua html een </w:t>
+      </w:r>
+      <w:proofErr w:type="spellStart"/>
+      <w:r>
+        <w:t>Id</w:t>
+      </w:r>
+      <w:proofErr w:type="spellEnd"/>
+      <w:r>
+        <w:t xml:space="preserve"> worden gegeven aan de knop waarmee het hamburgermenu wordt geopend en gesloten. Vervolgens is er in de javascript neergezet dat wanneer het hamburgermenu wordt geopend deze knop verdwijnt, en wanneer het hamburger menu wordt gesloten deze knop weer wordt getoond.</w:t>
+      </w:r>
+    </w:p>
+    <w:p>
+      <w:pPr>
         <w:rPr>
           <w:u w:val="single"/>
         </w:rPr>
-        <w:t>Navigatiemenu aanpassen zodat de naam van de pagina niet wordt getoond zodra het hamburgermenu is geopend.</w:t>
-      </w:r>
-    </w:p>
-    <w:p>
-      <w:pPr>
+      </w:pPr>
+      <w:r>
         <w:rPr>
           <w:u w:val="single"/>
         </w:rPr>
-      </w:pPr>
-      <w:r>
+        <w:br/>
+        <w:t>2. Invulvelden voor bezoek, onderzoek en conference call bij de taak registreren en taak bewerken schermen checken of hier alleen cijfers zijn ingevoerd.</w:t>
+      </w:r>
+    </w:p>
+    <w:p>
+      <w:r>
+        <w:t xml:space="preserve">Om dit probleem op te lossen </w:t>
+      </w:r>
+      <w:r>
+        <w:t>zijn er aanpassingen gedaan aan de view. Hier moest bij elk invulveld dat moest worden gecheckt op letter en of cijfers een stukje html en javascript worden toegevoegd.</w:t>
+      </w:r>
+      <w:r>
+        <w:br/>
+        <w:t xml:space="preserve">Voor het qua html moest er een event worden afgevangen voor wanneer er op en </w:t>
+      </w:r>
+      <w:proofErr w:type="spellStart"/>
+      <w:r>
+        <w:t>key</w:t>
+      </w:r>
+      <w:proofErr w:type="spellEnd"/>
+      <w:r>
+        <w:t xml:space="preserve"> wordt geklikt in de input. Hieruit kon dan worden bekeken welke </w:t>
+      </w:r>
+      <w:proofErr w:type="spellStart"/>
+      <w:r>
+        <w:t>charcode</w:t>
+      </w:r>
+      <w:proofErr w:type="spellEnd"/>
+      <w:r>
+        <w:t xml:space="preserve"> deze </w:t>
+      </w:r>
+      <w:proofErr w:type="spellStart"/>
+      <w:r>
+        <w:t>key</w:t>
+      </w:r>
+      <w:proofErr w:type="spellEnd"/>
+      <w:r>
+        <w:t xml:space="preserve"> had en kon worden gekeken of dit een letter of een cijfer was.</w:t>
+      </w:r>
+      <w:r>
+        <w:t xml:space="preserve"> Deze oplossing kwam overeen met de eerste oplossing van de problemen geconstateerd door de technische test.</w:t>
+      </w:r>
+    </w:p>
+    <w:p>
+      <w:pPr>
         <w:rPr>
           <w:u w:val="single"/>
         </w:rPr>
+      </w:pPr>
+      <w:r>
+        <w:rPr>
+          <w:u w:val="single"/>
+        </w:rPr>
         <w:br/>
-      </w:r>
-      <w:r>
-        <w:rPr>
-          <w:u w:val="single"/>
-        </w:rPr>
-        <w:t xml:space="preserve">2. </w:t>
-      </w:r>
-      <w:r>
-        <w:rPr>
-          <w:u w:val="single"/>
-        </w:rPr>
-        <w:t>Invulvelden voor bezoek, onderzoek en conference call bij de taak registreren en taak bewerken schermen checken of hier a</w:t>
-      </w:r>
-      <w:r>
-        <w:rPr>
-          <w:u w:val="single"/>
-        </w:rPr>
-        <w:t>lleen cijfers zijn ingevoerd.</w:t>
-      </w:r>
-    </w:p>
-    <w:p>
-      <w:pPr>
-        <w:rPr>
-          <w:u w:val="single"/>
-        </w:rPr>
-      </w:pPr>
-      <w:bookmarkStart w:id="4" w:name="_GoBack"/>
-      <w:bookmarkEnd w:id="4"/>
-      <w:r>
-        <w:rPr>
-          <w:u w:val="single"/>
-        </w:rPr>
-        <w:br/>
-        <w:t xml:space="preserve">3. </w:t>
-      </w:r>
-      <w:r>
-        <w:rPr>
-          <w:u w:val="single"/>
-        </w:rPr>
-        <w:t>Meldingen laten tonen bij de invulvelden naam, email en telefoonnummer onder contactpersoon gegevens bij de klant registreren/bewerken schermen en partner registreren/bewerken schermen, wanneer deze leeg zijn of wanneer incorrecte waardes zijn ingevoerd.</w:t>
-      </w:r>
-    </w:p>
-    <w:p/>
-    <w:p>
-      <w:pPr>
-        <w:rPr>
-          <w:u w:val="single"/>
-        </w:rPr>
-      </w:pPr>
-      <w:r>
-        <w:rPr>
-          <w:u w:val="single"/>
-        </w:rPr>
-        <w:t>1. Pagina’s aan passen voor mobiel zodat deze wel goed worden weergeven.</w:t>
-      </w:r>
-    </w:p>
-    <w:p>
-      <w:r>
-        <w:t xml:space="preserve">Een aantal pagina’s werden niet helemaal volledig goed getoond voor mobiel in vergelijking tot pc. Dit is erg belangrijk omdat MDCS hier veel gebruik van gaat maken op een mobiel. Om dit op te lossen zijn er stukken html gemaakt die wel op niet renderen liggend aan of de gebruiker de website bezoekt met een mobiel apparaat of een pc. Ook zijn er kleine aanpassingen gedaan aan de styles zodat de element goed worden </w:t>
-      </w:r>
-      <w:r>
-        <w:t>weergeven</w:t>
+        <w:t>3. Meldingen laten tonen bij de invulvelden naam, email en telefoonnummer onder contactpersoon gegevens bij de klant registreren/bewerken schermen en partner registreren/bewerken schermen, wanneer deze leeg zijn of wanneer incorrecte waardes zijn ingevoerd.</w:t>
+      </w:r>
+    </w:p>
+    <w:p>
+      <w:r>
+        <w:t xml:space="preserve">Om dit probleem op te lossen zijn er aanpassingen gedaan aan de registraties en overzichten controllers. Hier moest bij elke post methode waar </w:t>
+      </w:r>
+      <w:r>
+        <w:t xml:space="preserve">de waardes van de contactpersoon aan wordt meegegeven, </w:t>
+      </w:r>
+      <w:r>
+        <w:t>een stuk code wo</w:t>
+      </w:r>
+      <w:r>
+        <w:t>rden bijgezet dat keek naar de incorrecte</w:t>
+      </w:r>
+      <w:r>
+        <w:t xml:space="preserve"> waarde</w:t>
+      </w:r>
+      <w:r>
+        <w:t>s</w:t>
+      </w:r>
+      <w:r>
+        <w:t xml:space="preserve">. Hieruit kon worden </w:t>
+      </w:r>
+      <w:r>
+        <w:t>bekeken welke foutmelding moest worden getoond.</w:t>
       </w:r>
     </w:p>
     <w:sectPr>
@@ -955,7 +987,7 @@
           <w:rPr>
             <w:noProof/>
           </w:rPr>
-          <w:t>3</w:t>
+          <w:t>1</w:t>
         </w:r>
         <w:r>
           <w:fldChar w:fldCharType="end"/>
@@ -2044,7 +2076,7 @@
 </file>
 
 <file path=customXml/itemProps1.xml><?xml version="1.0" encoding="utf-8"?>
-<ds:datastoreItem xmlns:ds="http://schemas.openxmlformats.org/officeDocument/2006/customXml" ds:itemID="{4CEF756C-B243-4C58-A515-9F78FBBF2243}">
+<ds:datastoreItem xmlns:ds="http://schemas.openxmlformats.org/officeDocument/2006/customXml" ds:itemID="{D0BCC502-CA60-4531-8E1E-C08F485995C0}">
   <ds:schemaRefs>
     <ds:schemaRef ds:uri="http://schemas.openxmlformats.org/officeDocument/2006/bibliography"/>
   </ds:schemaRefs>

</xml_diff>